<commit_message>
A video & a documentation added and an html file removed
</commit_message>
<xml_diff>
--- a/Design Approach & Potential Challenges.docx
+++ b/Design Approach & Potential Challenges.docx
@@ -4,12 +4,75 @@
   <w:body>
     <w:p>
       <w:pPr>
-        <w:pStyle w:val="6"/>
-        <w:keepNext w:val="0"/>
-        <w:keepLines w:val="0"/>
-        <w:widowControl/>
-        <w:suppressLineNumbers w:val="0"/>
-      </w:pPr>
+        <w:pStyle w:val="8"/>
+        <w:keepNext w:val="0"/>
+        <w:keepLines w:val="0"/>
+        <w:widowControl/>
+        <w:suppressLineNumbers w:val="0"/>
+        <w:rPr>
+          <w:rFonts w:hint="default"/>
+          <w:lang w:val="en-IN"/>
+        </w:rPr>
+      </w:pPr>
+      <w:r>
+        <w:rPr>
+          <w:rFonts w:hint="default"/>
+          <w:lang w:val="en-IN"/>
+        </w:rPr>
+        <w:t xml:space="preserve">Hosted the website here: </w:t>
+      </w:r>
+      <w:r>
+        <w:rPr>
+          <w:rFonts w:ascii="SimSun" w:hAnsi="SimSun" w:eastAsia="SimSun" w:cs="SimSun"/>
+          <w:sz w:val="24"/>
+          <w:szCs w:val="24"/>
+        </w:rPr>
+        <w:fldChar w:fldCharType="begin"/>
+      </w:r>
+      <w:r>
+        <w:rPr>
+          <w:rFonts w:ascii="SimSun" w:hAnsi="SimSun" w:eastAsia="SimSun" w:cs="SimSun"/>
+          <w:sz w:val="24"/>
+          <w:szCs w:val="24"/>
+        </w:rPr>
+        <w:instrText xml:space="preserve"> HYPERLINK "https://shubhamslinesofcode.github.io/src/" </w:instrText>
+      </w:r>
+      <w:r>
+        <w:rPr>
+          <w:rFonts w:ascii="SimSun" w:hAnsi="SimSun" w:eastAsia="SimSun" w:cs="SimSun"/>
+          <w:sz w:val="24"/>
+          <w:szCs w:val="24"/>
+        </w:rPr>
+        <w:fldChar w:fldCharType="separate"/>
+      </w:r>
+      <w:r>
+        <w:rPr>
+          <w:rStyle w:val="5"/>
+          <w:rFonts w:ascii="SimSun" w:hAnsi="SimSun" w:eastAsia="SimSun" w:cs="SimSun"/>
+          <w:sz w:val="24"/>
+          <w:szCs w:val="24"/>
+        </w:rPr>
+        <w:t>Personal Blog</w:t>
+      </w:r>
+      <w:r>
+        <w:rPr>
+          <w:rFonts w:ascii="SimSun" w:hAnsi="SimSun" w:eastAsia="SimSun" w:cs="SimSun"/>
+          <w:sz w:val="24"/>
+          <w:szCs w:val="24"/>
+        </w:rPr>
+        <w:fldChar w:fldCharType="end"/>
+      </w:r>
+    </w:p>
+    <w:p>
+      <w:pPr>
+        <w:pStyle w:val="8"/>
+        <w:keepNext w:val="0"/>
+        <w:keepLines w:val="0"/>
+        <w:widowControl/>
+        <w:suppressLineNumbers w:val="0"/>
+      </w:pPr>
+      <w:bookmarkStart w:id="0" w:name="_GoBack"/>
+      <w:bookmarkEnd w:id="0"/>
       <w:r>
         <w:t>Here's an overview of the design choices and potential challenges based on your CSS styles:</w:t>
       </w:r>
@@ -62,7 +125,7 @@
       </w:pPr>
       <w:r>
         <w:rPr>
-          <w:rStyle w:val="7"/>
+          <w:rStyle w:val="9"/>
         </w:rPr>
         <w:t>Design Choice</w:t>
       </w:r>
@@ -85,7 +148,7 @@
       </w:pPr>
       <w:r>
         <w:rPr>
-          <w:rStyle w:val="7"/>
+          <w:rStyle w:val="9"/>
         </w:rPr>
         <w:t>Challenges</w:t>
       </w:r>
@@ -120,7 +183,7 @@
       </w:pPr>
       <w:r>
         <w:rPr>
-          <w:rStyle w:val="7"/>
+          <w:rStyle w:val="9"/>
         </w:rPr>
         <w:t>Design Choice</w:t>
       </w:r>
@@ -143,7 +206,7 @@
       </w:pPr>
       <w:r>
         <w:rPr>
-          <w:rStyle w:val="7"/>
+          <w:rStyle w:val="9"/>
         </w:rPr>
         <w:t>Challenges</w:t>
       </w:r>
@@ -152,7 +215,7 @@
       </w:r>
       <w:r>
         <w:rPr>
-          <w:rStyle w:val="5"/>
+          <w:rStyle w:val="6"/>
         </w:rPr>
         <w:t>z-index</w:t>
       </w:r>
@@ -187,7 +250,7 @@
       </w:pPr>
       <w:r>
         <w:rPr>
-          <w:rStyle w:val="7"/>
+          <w:rStyle w:val="9"/>
         </w:rPr>
         <w:t>Design Choice</w:t>
       </w:r>
@@ -210,7 +273,7 @@
       </w:pPr>
       <w:r>
         <w:rPr>
-          <w:rStyle w:val="7"/>
+          <w:rStyle w:val="9"/>
         </w:rPr>
         <w:t>Challenges</w:t>
       </w:r>
@@ -245,7 +308,7 @@
       </w:pPr>
       <w:r>
         <w:rPr>
-          <w:rStyle w:val="7"/>
+          <w:rStyle w:val="9"/>
         </w:rPr>
         <w:t>Design Choice</w:t>
       </w:r>
@@ -268,7 +331,7 @@
       </w:pPr>
       <w:r>
         <w:rPr>
-          <w:rStyle w:val="7"/>
+          <w:rStyle w:val="9"/>
         </w:rPr>
         <w:t>Challenges</w:t>
       </w:r>
@@ -291,14 +354,14 @@
       </w:pPr>
       <w:r>
         <w:rPr>
-          <w:rStyle w:val="7"/>
+          <w:rStyle w:val="9"/>
           <w:rFonts w:hint="default" w:ascii="Calibri" w:hAnsi="Calibri" w:eastAsia="SimSun" w:cs="Calibri"/>
         </w:rPr>
         <w:t>Custom Animation and Interactivity</w:t>
       </w:r>
       <w:r>
         <w:rPr>
-          <w:rStyle w:val="7"/>
+          <w:rStyle w:val="9"/>
           <w:rFonts w:ascii="Times New Roman" w:hAnsi="Times New Roman" w:eastAsia="SimSun" w:cs="Times New Roman"/>
         </w:rPr>
         <w:t>:</w:t>
@@ -312,12 +375,7 @@
         <w:t xml:space="preserve"> </w:t>
       </w:r>
       <w:r>
-        <w:t xml:space="preserve">The navigation includes rotating SVG arrows and hover animations with color transitions, enhancing the interactivity. </w:t>
-      </w:r>
-      <w:bookmarkStart w:id="0" w:name="_GoBack"/>
-      <w:bookmarkEnd w:id="0"/>
-      <w:r>
-        <w:t>Tailwind's group-hover utilities manage dropdown visibility for nested menus.</w:t>
+        <w:t>The navigation includes rotating SVG arrows and hover animations with color transitions, enhancing the interactivity. Tailwind's group-hover utilities manage dropdown visibility for nested menus.</w:t>
       </w:r>
     </w:p>
     <w:p>
@@ -347,7 +405,7 @@
       </w:pPr>
       <w:r>
         <w:rPr>
-          <w:rStyle w:val="7"/>
+          <w:rStyle w:val="9"/>
         </w:rPr>
         <w:t>Design Choice</w:t>
       </w:r>
@@ -356,7 +414,7 @@
       </w:r>
       <w:r>
         <w:rPr>
-          <w:rStyle w:val="5"/>
+          <w:rStyle w:val="6"/>
         </w:rPr>
         <w:t>::before</w:t>
       </w:r>
@@ -365,7 +423,7 @@
       </w:r>
       <w:r>
         <w:rPr>
-          <w:rStyle w:val="5"/>
+          <w:rStyle w:val="6"/>
         </w:rPr>
         <w:t>::after</w:t>
       </w:r>
@@ -374,7 +432,7 @@
       </w:r>
       <w:r>
         <w:rPr>
-          <w:rStyle w:val="5"/>
+          <w:rStyle w:val="6"/>
         </w:rPr>
         <w:t>clip-path</w:t>
       </w:r>
@@ -397,7 +455,7 @@
       </w:pPr>
       <w:r>
         <w:rPr>
-          <w:rStyle w:val="7"/>
+          <w:rStyle w:val="9"/>
         </w:rPr>
         <w:t>Challenges</w:t>
       </w:r>
@@ -406,7 +464,7 @@
       </w:r>
       <w:r>
         <w:rPr>
-          <w:rStyle w:val="5"/>
+          <w:rStyle w:val="6"/>
         </w:rPr>
         <w:t>z-index</w:t>
       </w:r>
@@ -415,7 +473,7 @@
       </w:r>
       <w:r>
         <w:rPr>
-          <w:rStyle w:val="5"/>
+          <w:rStyle w:val="6"/>
         </w:rPr>
         <w:t>clip-path</w:t>
       </w:r>
@@ -450,7 +508,7 @@
       </w:pPr>
       <w:r>
         <w:rPr>
-          <w:rStyle w:val="7"/>
+          <w:rStyle w:val="9"/>
         </w:rPr>
         <w:t>Design Choice</w:t>
       </w:r>
@@ -473,7 +531,7 @@
       </w:pPr>
       <w:r>
         <w:rPr>
-          <w:rStyle w:val="7"/>
+          <w:rStyle w:val="9"/>
         </w:rPr>
         <w:t>Challenges</w:t>
       </w:r>
@@ -508,7 +566,7 @@
       </w:pPr>
       <w:r>
         <w:rPr>
-          <w:rStyle w:val="7"/>
+          <w:rStyle w:val="9"/>
         </w:rPr>
         <w:t>Design Choice</w:t>
       </w:r>
@@ -531,7 +589,7 @@
       </w:pPr>
       <w:r>
         <w:rPr>
-          <w:rStyle w:val="7"/>
+          <w:rStyle w:val="9"/>
         </w:rPr>
         <w:t>Challenges</w:t>
       </w:r>
@@ -566,7 +624,7 @@
       </w:pPr>
       <w:r>
         <w:rPr>
-          <w:rStyle w:val="7"/>
+          <w:rStyle w:val="9"/>
         </w:rPr>
         <w:t>Design Choice</w:t>
       </w:r>
@@ -575,7 +633,7 @@
       </w:r>
       <w:r>
         <w:rPr>
-          <w:rStyle w:val="5"/>
+          <w:rStyle w:val="6"/>
         </w:rPr>
         <w:t>@apply</w:t>
       </w:r>
@@ -598,7 +656,7 @@
       </w:pPr>
       <w:r>
         <w:rPr>
-          <w:rStyle w:val="7"/>
+          <w:rStyle w:val="9"/>
         </w:rPr>
         <w:t>Challenges</w:t>
       </w:r>
@@ -629,7 +687,7 @@
     </w:p>
     <w:p>
       <w:pPr>
-        <w:pStyle w:val="6"/>
+        <w:pStyle w:val="8"/>
         <w:keepNext w:val="0"/>
         <w:keepLines w:val="0"/>
         <w:widowControl/>
@@ -639,7 +697,6 @@
         <w:t>This summary captures my design process, including some of the thought and effort that went into crafting an engaging and responsive user experience for the website. These choices reflect the balance between form and function, with each element adding something unique to the overall look and usability of the site.</w:t>
       </w:r>
     </w:p>
-    <w:p/>
     <w:sectPr>
       <w:pgSz w:w="11906" w:h="16838"/>
       <w:pgMar w:top="1440" w:right="1800" w:bottom="1440" w:left="1800" w:header="720" w:footer="720" w:gutter="0"/>
@@ -2180,6 +2237,15 @@
     </w:tblPr>
   </w:style>
   <w:style w:type="character" w:styleId="5">
+    <w:name w:val="FollowedHyperlink"/>
+    <w:basedOn w:val="3"/>
+    <w:uiPriority w:val="0"/>
+    <w:rPr>
+      <w:color w:val="800080"/>
+      <w:u w:val="single"/>
+    </w:rPr>
+  </w:style>
+  <w:style w:type="character" w:styleId="6">
     <w:name w:val="HTML Code"/>
     <w:basedOn w:val="3"/>
     <w:uiPriority w:val="0"/>
@@ -2189,7 +2255,16 @@
       <w:szCs w:val="20"/>
     </w:rPr>
   </w:style>
-  <w:style w:type="paragraph" w:styleId="6">
+  <w:style w:type="character" w:styleId="7">
+    <w:name w:val="Hyperlink"/>
+    <w:basedOn w:val="3"/>
+    <w:uiPriority w:val="0"/>
+    <w:rPr>
+      <w:color w:val="0000FF"/>
+      <w:u w:val="single"/>
+    </w:rPr>
+  </w:style>
+  <w:style w:type="paragraph" w:styleId="8">
     <w:name w:val="Normal (Web)"/>
     <w:uiPriority w:val="0"/>
     <w:pPr>
@@ -2198,13 +2273,14 @@
       <w:jc w:val="left"/>
     </w:pPr>
     <w:rPr>
+      <w:rFonts w:ascii="Times New Roman" w:hAnsi="Times New Roman" w:eastAsia="SimSun" w:cs="Times New Roman"/>
       <w:kern w:val="0"/>
       <w:sz w:val="24"/>
       <w:szCs w:val="24"/>
       <w:lang w:val="en-US" w:eastAsia="zh-CN" w:bidi="ar"/>
     </w:rPr>
   </w:style>
-  <w:style w:type="character" w:styleId="7">
+  <w:style w:type="character" w:styleId="9">
     <w:name w:val="Strong"/>
     <w:basedOn w:val="3"/>
     <w:qFormat/>

</xml_diff>